<commit_message>
added subjective questions answers
</commit_message>
<xml_diff>
--- a/Linear+Regression+Subjective+Questions.docx
+++ b/Linear+Regression+Subjective+Questions.docx
@@ -944,8 +944,6 @@
       <w:r>
         <w:t xml:space="preserve"> In short, we should not be able to identify any patterns.</w:t>
       </w:r>
-      <w:bookmarkStart w:id="0" w:name="_GoBack"/>
-      <w:bookmarkEnd w:id="0"/>
     </w:p>
     <w:p>
       <w:pPr>
@@ -966,6 +964,47 @@
           <w:b/>
         </w:rPr>
       </w:pPr>
+      <w:r>
+        <w:rPr>
+          <w:b/>
+        </w:rPr>
+        <w:lastRenderedPageBreak/>
+        <w:drawing>
+          <wp:inline distT="0" distB="0" distL="0" distR="0" wp14:anchorId="576E453A" wp14:editId="48072872">
+            <wp:extent cx="4328160" cy="3111706"/>
+            <wp:effectExtent l="0" t="0" r="0" b="0"/>
+            <wp:docPr id="34" name="Picture 34"/>
+            <wp:cNvGraphicFramePr>
+              <a:graphicFrameLocks xmlns:a="http://schemas.openxmlformats.org/drawingml/2006/main" noChangeAspect="1"/>
+            </wp:cNvGraphicFramePr>
+            <a:graphic xmlns:a="http://schemas.openxmlformats.org/drawingml/2006/main">
+              <a:graphicData uri="http://schemas.openxmlformats.org/drawingml/2006/picture">
+                <pic:pic xmlns:pic="http://schemas.openxmlformats.org/drawingml/2006/picture">
+                  <pic:nvPicPr>
+                    <pic:cNvPr id="1" name=""/>
+                    <pic:cNvPicPr/>
+                  </pic:nvPicPr>
+                  <pic:blipFill>
+                    <a:blip r:embed="rId9"/>
+                    <a:stretch>
+                      <a:fillRect/>
+                    </a:stretch>
+                  </pic:blipFill>
+                  <pic:spPr>
+                    <a:xfrm>
+                      <a:off x="0" y="0"/>
+                      <a:ext cx="4338929" cy="3119449"/>
+                    </a:xfrm>
+                    <a:prstGeom prst="rect">
+                      <a:avLst/>
+                    </a:prstGeom>
+                  </pic:spPr>
+                </pic:pic>
+              </a:graphicData>
+            </a:graphic>
+          </wp:inline>
+        </w:drawing>
+      </w:r>
     </w:p>
     <w:p>
       <w:pPr>
@@ -986,6 +1025,26 @@
           <w:b/>
         </w:rPr>
       </w:pPr>
+    </w:p>
+    <w:p>
+      <w:pPr>
+        <w:tabs>
+          <w:tab w:val="center" w:pos="917"/>
+          <w:tab w:val="center" w:pos="1800"/>
+          <w:tab w:val="center" w:pos="2521"/>
+          <w:tab w:val="center" w:pos="3241"/>
+          <w:tab w:val="center" w:pos="3961"/>
+          <w:tab w:val="center" w:pos="4681"/>
+          <w:tab w:val="center" w:pos="5401"/>
+          <w:tab w:val="center" w:pos="6121"/>
+          <w:tab w:val="center" w:pos="6841"/>
+          <w:tab w:val="center" w:pos="8081"/>
+        </w:tabs>
+        <w:ind w:left="360" w:firstLine="0"/>
+        <w:rPr>
+          <w:b/>
+        </w:rPr>
+      </w:pPr>
       <w:r>
         <w:rPr>
           <w:b/>
@@ -1115,12 +1174,53 @@
     </w:p>
     <w:p>
       <w:pPr>
+        <w:pStyle w:val="ListParagraph"/>
+        <w:numPr>
+          <w:ilvl w:val="0"/>
+          <w:numId w:val="14"/>
+        </w:numPr>
         <w:spacing w:after="254" w:line="259" w:lineRule="auto"/>
-        <w:ind w:left="0" w:firstLine="0"/>
-      </w:pPr>
+      </w:pPr>
+      <w:r>
+        <w:t>Temperature (0.489)</w:t>
+      </w:r>
       <w:r>
         <w:t xml:space="preserve"> </w:t>
       </w:r>
+    </w:p>
+    <w:p>
+      <w:pPr>
+        <w:pStyle w:val="ListParagraph"/>
+        <w:numPr>
+          <w:ilvl w:val="0"/>
+          <w:numId w:val="14"/>
+        </w:numPr>
+        <w:spacing w:after="254" w:line="259" w:lineRule="auto"/>
+      </w:pPr>
+      <w:r>
+        <w:t>year (0.242)</w:t>
+      </w:r>
+      <w:r>
+        <w:t xml:space="preserve"> </w:t>
+      </w:r>
+    </w:p>
+    <w:p>
+      <w:pPr>
+        <w:pStyle w:val="ListParagraph"/>
+        <w:numPr>
+          <w:ilvl w:val="0"/>
+          <w:numId w:val="14"/>
+        </w:numPr>
+        <w:spacing w:after="254" w:line="259" w:lineRule="auto"/>
+      </w:pPr>
+      <w:r>
+        <w:t>weathersit:</w:t>
+      </w:r>
+      <w:r>
+        <w:t xml:space="preserve"> Light Snow, Light Rain + Thunderstorm + Scattered clouds, Light Rain + Scattered clouds (-0.276)</w:t>
+      </w:r>
+      <w:bookmarkStart w:id="0" w:name="_GoBack"/>
+      <w:bookmarkEnd w:id="0"/>
       <w:r>
         <w:tab/>
       </w:r>
@@ -1458,7 +1558,7 @@
                     </pic:cNvPicPr>
                   </pic:nvPicPr>
                   <pic:blipFill>
-                    <a:blip r:embed="rId9">
+                    <a:blip r:embed="rId10">
                       <a:extLst>
                         <a:ext uri="{28A0092B-C50C-407E-A947-70E740481C1C}">
                           <a14:useLocalDpi xmlns:a14="http://schemas.microsoft.com/office/drawing/2010/main" val="0"/>
@@ -1564,7 +1664,6 @@
           <w:sz w:val="22"/>
           <w:szCs w:val="22"/>
         </w:rPr>
-        <w:lastRenderedPageBreak/>
         <w:t>In the figure above, X (input) is the work experience and Y (output) is the salary of a person. The regression line is the best fit line for our model.</w:t>
       </w:r>
     </w:p>
@@ -1643,7 +1742,7 @@
                     </pic:cNvPicPr>
                   </pic:nvPicPr>
                   <pic:blipFill>
-                    <a:blip r:embed="rId10" cstate="print">
+                    <a:blip r:embed="rId11" cstate="print">
                       <a:extLst>
                         <a:ext uri="{28A0092B-C50C-407E-A947-70E740481C1C}">
                           <a14:useLocalDpi xmlns:a14="http://schemas.microsoft.com/office/drawing/2010/main" val="0"/>
@@ -1980,6 +2079,7 @@
           <w:sz w:val="22"/>
           <w:szCs w:val="22"/>
         </w:rPr>
+        <w:lastRenderedPageBreak/>
         <w:t>Once we find the best θ</w:t>
       </w:r>
       <w:r>
@@ -2265,7 +2365,7 @@
                     </pic:cNvPicPr>
                   </pic:nvPicPr>
                   <pic:blipFill>
-                    <a:blip r:embed="rId11">
+                    <a:blip r:embed="rId12">
                       <a:extLst>
                         <a:ext uri="{28A0092B-C50C-407E-A947-70E740481C1C}">
                           <a14:useLocalDpi xmlns:a14="http://schemas.microsoft.com/office/drawing/2010/main" val="0"/>
@@ -2338,7 +2438,7 @@
                     </pic:cNvPicPr>
                   </pic:nvPicPr>
                   <pic:blipFill>
-                    <a:blip r:embed="rId12">
+                    <a:blip r:embed="rId13">
                       <a:extLst>
                         <a:ext uri="{28A0092B-C50C-407E-A947-70E740481C1C}">
                           <a14:useLocalDpi xmlns:a14="http://schemas.microsoft.com/office/drawing/2010/main" val="0"/>
@@ -2672,21 +2772,18 @@
         <w:spacing w:after="33" w:line="259" w:lineRule="auto"/>
       </w:pPr>
       <w:r>
-        <w:t xml:space="preserve">Anscombe’s Quartet can be defined as a group of four data sets which are nearly identical in simple descriptive statistics, but there are some peculiarities in the dataset that fools the </w:t>
-      </w:r>
-      <w:r>
+        <w:t>Anscombe’s Quartet can be defined as a group of four data sets which are nearly identical in simple descriptive statistics, but there are some peculiarities in the dataset that fools the regression model if built. They have very different distributions and appear differently when plotted on scatter plots.</w:t>
+      </w:r>
+    </w:p>
+    <w:p>
+      <w:pPr>
+        <w:spacing w:after="33" w:line="259" w:lineRule="auto"/>
+      </w:pPr>
+      <w:r>
+        <w:rPr>
+          <w:noProof/>
+        </w:rPr>
         <w:lastRenderedPageBreak/>
-        <w:t>regression model if built. They have very different distributions and appear differently when plotted on scatter plots.</w:t>
-      </w:r>
-    </w:p>
-    <w:p>
-      <w:pPr>
-        <w:spacing w:after="33" w:line="259" w:lineRule="auto"/>
-      </w:pPr>
-      <w:r>
-        <w:rPr>
-          <w:noProof/>
-        </w:rPr>
         <w:drawing>
           <wp:inline distT="0" distB="0" distL="0" distR="0">
             <wp:extent cx="4267200" cy="2359832"/>
@@ -2705,7 +2802,7 @@
                     </pic:cNvPicPr>
                   </pic:nvPicPr>
                   <pic:blipFill>
-                    <a:blip r:embed="rId13">
+                    <a:blip r:embed="rId14">
                       <a:extLst>
                         <a:ext uri="{28A0092B-C50C-407E-A947-70E740481C1C}">
                           <a14:useLocalDpi xmlns:a14="http://schemas.microsoft.com/office/drawing/2010/main" val="0"/>
@@ -2845,7 +2942,7 @@
                     </pic:cNvPicPr>
                   </pic:nvPicPr>
                   <pic:blipFill>
-                    <a:blip r:embed="rId14">
+                    <a:blip r:embed="rId15">
                       <a:extLst>
                         <a:ext uri="{28A0092B-C50C-407E-A947-70E740481C1C}">
                           <a14:useLocalDpi xmlns:a14="http://schemas.microsoft.com/office/drawing/2010/main" val="0"/>
@@ -2959,7 +3056,7 @@
                     </pic:cNvPicPr>
                   </pic:nvPicPr>
                   <pic:blipFill>
-                    <a:blip r:embed="rId15">
+                    <a:blip r:embed="rId16">
                       <a:extLst>
                         <a:ext uri="{28A0092B-C50C-407E-A947-70E740481C1C}">
                           <a14:useLocalDpi xmlns:a14="http://schemas.microsoft.com/office/drawing/2010/main" val="0"/>
@@ -3878,7 +3975,7 @@
                     </pic:cNvPicPr>
                   </pic:nvPicPr>
                   <pic:blipFill>
-                    <a:blip r:embed="rId16">
+                    <a:blip r:embed="rId17">
                       <a:extLst>
                         <a:ext uri="{28A0092B-C50C-407E-A947-70E740481C1C}">
                           <a14:useLocalDpi xmlns:a14="http://schemas.microsoft.com/office/drawing/2010/main" val="0"/>
@@ -3949,7 +4046,7 @@
                     <pic:cNvPicPr/>
                   </pic:nvPicPr>
                   <pic:blipFill>
-                    <a:blip r:embed="rId17"/>
+                    <a:blip r:embed="rId18"/>
                     <a:stretch>
                       <a:fillRect/>
                     </a:stretch>
@@ -4268,7 +4365,7 @@
                     </pic:cNvPicPr>
                   </pic:nvPicPr>
                   <pic:blipFill>
-                    <a:blip r:embed="rId18">
+                    <a:blip r:embed="rId19">
                       <a:extLst>
                         <a:ext uri="{28A0092B-C50C-407E-A947-70E740481C1C}">
                           <a14:useLocalDpi xmlns:a14="http://schemas.microsoft.com/office/drawing/2010/main" val="0"/>
@@ -4421,7 +4518,7 @@
                     </pic:cNvPicPr>
                   </pic:nvPicPr>
                   <pic:blipFill>
-                    <a:blip r:embed="rId19">
+                    <a:blip r:embed="rId20">
                       <a:extLst>
                         <a:ext uri="{28A0092B-C50C-407E-A947-70E740481C1C}">
                           <a14:useLocalDpi xmlns:a14="http://schemas.microsoft.com/office/drawing/2010/main" val="0"/>
@@ -4684,7 +4781,7 @@
                     </pic:cNvPicPr>
                   </pic:nvPicPr>
                   <pic:blipFill>
-                    <a:blip r:embed="rId20">
+                    <a:blip r:embed="rId21">
                       <a:extLst>
                         <a:ext uri="{28A0092B-C50C-407E-A947-70E740481C1C}">
                           <a14:useLocalDpi xmlns:a14="http://schemas.microsoft.com/office/drawing/2010/main" val="0"/>
@@ -6054,7 +6151,7 @@
                     </pic:cNvPicPr>
                   </pic:nvPicPr>
                   <pic:blipFill>
-                    <a:blip r:embed="rId21">
+                    <a:blip r:embed="rId22">
                       <a:extLst>
                         <a:ext uri="{28A0092B-C50C-407E-A947-70E740481C1C}">
                           <a14:useLocalDpi xmlns:a14="http://schemas.microsoft.com/office/drawing/2010/main" val="0"/>
@@ -7855,6 +7952,204 @@
     </w:lvl>
   </w:abstractNum>
   <w:abstractNum w:abstractNumId="12" w15:restartNumberingAfterBreak="0">
+    <w:nsid w:val="6FC47BB9"/>
+    <w:multiLevelType w:val="hybridMultilevel"/>
+    <w:tmpl w:val="16C4B4E0"/>
+    <w:lvl w:ilvl="0" w:tplc="532C5624">
+      <w:numFmt w:val="bullet"/>
+      <w:lvlText w:val="-"/>
+      <w:lvlJc w:val="left"/>
+      <w:pPr>
+        <w:ind w:left="720" w:hanging="360"/>
+      </w:pPr>
+      <w:rPr>
+        <w:rFonts w:ascii="Calibri" w:eastAsia="Calibri" w:hAnsi="Calibri" w:cs="Calibri" w:hint="default"/>
+      </w:rPr>
+    </w:lvl>
+    <w:lvl w:ilvl="1" w:tplc="40090003" w:tentative="1">
+      <w:start w:val="1"/>
+      <w:numFmt w:val="bullet"/>
+      <w:lvlText w:val="o"/>
+      <w:lvlJc w:val="left"/>
+      <w:pPr>
+        <w:ind w:left="1440" w:hanging="360"/>
+      </w:pPr>
+      <w:rPr>
+        <w:rFonts w:ascii="Courier New" w:hAnsi="Courier New" w:cs="Courier New" w:hint="default"/>
+      </w:rPr>
+    </w:lvl>
+    <w:lvl w:ilvl="2" w:tplc="40090005" w:tentative="1">
+      <w:start w:val="1"/>
+      <w:numFmt w:val="bullet"/>
+      <w:lvlText w:val=""/>
+      <w:lvlJc w:val="left"/>
+      <w:pPr>
+        <w:ind w:left="2160" w:hanging="360"/>
+      </w:pPr>
+      <w:rPr>
+        <w:rFonts w:ascii="Wingdings" w:hAnsi="Wingdings" w:hint="default"/>
+      </w:rPr>
+    </w:lvl>
+    <w:lvl w:ilvl="3" w:tplc="40090001" w:tentative="1">
+      <w:start w:val="1"/>
+      <w:numFmt w:val="bullet"/>
+      <w:lvlText w:val=""/>
+      <w:lvlJc w:val="left"/>
+      <w:pPr>
+        <w:ind w:left="2880" w:hanging="360"/>
+      </w:pPr>
+      <w:rPr>
+        <w:rFonts w:ascii="Symbol" w:hAnsi="Symbol" w:hint="default"/>
+      </w:rPr>
+    </w:lvl>
+    <w:lvl w:ilvl="4" w:tplc="40090003" w:tentative="1">
+      <w:start w:val="1"/>
+      <w:numFmt w:val="bullet"/>
+      <w:lvlText w:val="o"/>
+      <w:lvlJc w:val="left"/>
+      <w:pPr>
+        <w:ind w:left="3600" w:hanging="360"/>
+      </w:pPr>
+      <w:rPr>
+        <w:rFonts w:ascii="Courier New" w:hAnsi="Courier New" w:cs="Courier New" w:hint="default"/>
+      </w:rPr>
+    </w:lvl>
+    <w:lvl w:ilvl="5" w:tplc="40090005" w:tentative="1">
+      <w:start w:val="1"/>
+      <w:numFmt w:val="bullet"/>
+      <w:lvlText w:val=""/>
+      <w:lvlJc w:val="left"/>
+      <w:pPr>
+        <w:ind w:left="4320" w:hanging="360"/>
+      </w:pPr>
+      <w:rPr>
+        <w:rFonts w:ascii="Wingdings" w:hAnsi="Wingdings" w:hint="default"/>
+      </w:rPr>
+    </w:lvl>
+    <w:lvl w:ilvl="6" w:tplc="40090001" w:tentative="1">
+      <w:start w:val="1"/>
+      <w:numFmt w:val="bullet"/>
+      <w:lvlText w:val=""/>
+      <w:lvlJc w:val="left"/>
+      <w:pPr>
+        <w:ind w:left="5040" w:hanging="360"/>
+      </w:pPr>
+      <w:rPr>
+        <w:rFonts w:ascii="Symbol" w:hAnsi="Symbol" w:hint="default"/>
+      </w:rPr>
+    </w:lvl>
+    <w:lvl w:ilvl="7" w:tplc="40090003" w:tentative="1">
+      <w:start w:val="1"/>
+      <w:numFmt w:val="bullet"/>
+      <w:lvlText w:val="o"/>
+      <w:lvlJc w:val="left"/>
+      <w:pPr>
+        <w:ind w:left="5760" w:hanging="360"/>
+      </w:pPr>
+      <w:rPr>
+        <w:rFonts w:ascii="Courier New" w:hAnsi="Courier New" w:cs="Courier New" w:hint="default"/>
+      </w:rPr>
+    </w:lvl>
+    <w:lvl w:ilvl="8" w:tplc="40090005" w:tentative="1">
+      <w:start w:val="1"/>
+      <w:numFmt w:val="bullet"/>
+      <w:lvlText w:val=""/>
+      <w:lvlJc w:val="left"/>
+      <w:pPr>
+        <w:ind w:left="6480" w:hanging="360"/>
+      </w:pPr>
+      <w:rPr>
+        <w:rFonts w:ascii="Wingdings" w:hAnsi="Wingdings" w:hint="default"/>
+      </w:rPr>
+    </w:lvl>
+  </w:abstractNum>
+  <w:abstractNum w:abstractNumId="13" w15:restartNumberingAfterBreak="0">
+    <w:nsid w:val="73530114"/>
+    <w:multiLevelType w:val="hybridMultilevel"/>
+    <w:tmpl w:val="F4B2FC5C"/>
+    <w:lvl w:ilvl="0" w:tplc="4009000F">
+      <w:start w:val="1"/>
+      <w:numFmt w:val="decimal"/>
+      <w:lvlText w:val="%1."/>
+      <w:lvlJc w:val="left"/>
+      <w:pPr>
+        <w:ind w:left="720" w:hanging="360"/>
+      </w:pPr>
+    </w:lvl>
+    <w:lvl w:ilvl="1" w:tplc="40090019" w:tentative="1">
+      <w:start w:val="1"/>
+      <w:numFmt w:val="lowerLetter"/>
+      <w:lvlText w:val="%2."/>
+      <w:lvlJc w:val="left"/>
+      <w:pPr>
+        <w:ind w:left="1440" w:hanging="360"/>
+      </w:pPr>
+    </w:lvl>
+    <w:lvl w:ilvl="2" w:tplc="4009001B" w:tentative="1">
+      <w:start w:val="1"/>
+      <w:numFmt w:val="lowerRoman"/>
+      <w:lvlText w:val="%3."/>
+      <w:lvlJc w:val="right"/>
+      <w:pPr>
+        <w:ind w:left="2160" w:hanging="180"/>
+      </w:pPr>
+    </w:lvl>
+    <w:lvl w:ilvl="3" w:tplc="4009000F" w:tentative="1">
+      <w:start w:val="1"/>
+      <w:numFmt w:val="decimal"/>
+      <w:lvlText w:val="%4."/>
+      <w:lvlJc w:val="left"/>
+      <w:pPr>
+        <w:ind w:left="2880" w:hanging="360"/>
+      </w:pPr>
+    </w:lvl>
+    <w:lvl w:ilvl="4" w:tplc="40090019" w:tentative="1">
+      <w:start w:val="1"/>
+      <w:numFmt w:val="lowerLetter"/>
+      <w:lvlText w:val="%5."/>
+      <w:lvlJc w:val="left"/>
+      <w:pPr>
+        <w:ind w:left="3600" w:hanging="360"/>
+      </w:pPr>
+    </w:lvl>
+    <w:lvl w:ilvl="5" w:tplc="4009001B" w:tentative="1">
+      <w:start w:val="1"/>
+      <w:numFmt w:val="lowerRoman"/>
+      <w:lvlText w:val="%6."/>
+      <w:lvlJc w:val="right"/>
+      <w:pPr>
+        <w:ind w:left="4320" w:hanging="180"/>
+      </w:pPr>
+    </w:lvl>
+    <w:lvl w:ilvl="6" w:tplc="4009000F" w:tentative="1">
+      <w:start w:val="1"/>
+      <w:numFmt w:val="decimal"/>
+      <w:lvlText w:val="%7."/>
+      <w:lvlJc w:val="left"/>
+      <w:pPr>
+        <w:ind w:left="5040" w:hanging="360"/>
+      </w:pPr>
+    </w:lvl>
+    <w:lvl w:ilvl="7" w:tplc="40090019" w:tentative="1">
+      <w:start w:val="1"/>
+      <w:numFmt w:val="lowerLetter"/>
+      <w:lvlText w:val="%8."/>
+      <w:lvlJc w:val="left"/>
+      <w:pPr>
+        <w:ind w:left="5760" w:hanging="360"/>
+      </w:pPr>
+    </w:lvl>
+    <w:lvl w:ilvl="8" w:tplc="4009001B" w:tentative="1">
+      <w:start w:val="1"/>
+      <w:numFmt w:val="lowerRoman"/>
+      <w:lvlText w:val="%9."/>
+      <w:lvlJc w:val="right"/>
+      <w:pPr>
+        <w:ind w:left="6480" w:hanging="180"/>
+      </w:pPr>
+    </w:lvl>
+  </w:abstractNum>
+  <w:abstractNum w:abstractNumId="14" w15:restartNumberingAfterBreak="0">
     <w:nsid w:val="796F7085"/>
     <w:multiLevelType w:val="hybridMultilevel"/>
     <w:tmpl w:val="F5EA98DC"/>
@@ -8004,6 +8299,12 @@
     <w:abstractNumId w:val="4"/>
   </w:num>
   <w:num w:numId="13">
+    <w:abstractNumId w:val="14"/>
+  </w:num>
+  <w:num w:numId="14">
+    <w:abstractNumId w:val="13"/>
+  </w:num>
+  <w:num w:numId="15">
     <w:abstractNumId w:val="12"/>
   </w:num>
 </w:numbering>

</xml_diff>